<commit_message>
Update report and generated files
</commit_message>
<xml_diff>
--- a/products/report.docx
+++ b/products/report.docx
@@ -47,7 +47,7 @@
         <w:t xml:space="preserve">Generated using git revision: </w:t>
       </w:r>
       <w:r>
-        <w:t xml:space="preserve">23e6c34</w:t>
+        <w:t xml:space="preserve">6024469</w:t>
       </w:r>
     </w:p>
     <w:p>
@@ -84,10 +84,13 @@
         <w:t xml:space="preserve">inverse-probability-weighted regression adjustment (LAC-IPWRA; stteffects) model to estimate mean </w:t>
       </w:r>
       <w:r>
-        <w:t xml:space="preserve">difference in time-to-completion. All analyses accounted for right-censored outcomes (ongoing reviews) </w:t>
-      </w:r>
-      <w:r>
-        <w:t xml:space="preserve">and for nonrandom endogenous treatment allocation, which was modelled in terms of review field (welfare </w:t>
+        <w:t xml:space="preserve">difference in time-to-completion. Ongoing reviews were right censored at the end of data collection </w:t>
+      </w:r>
+      <w:r>
+        <w:t xml:space="preserve">(31 January 2023). All analyses accounted for right-censored outcomes and </w:t>
+      </w:r>
+      <w:r>
+        <w:t xml:space="preserve">for nonrandom endogenous treatment allocation, which was modelled in terms of review field (welfare </w:t>
       </w:r>
       <w:r>
         <w:t xml:space="preserve">or healthcare) and whether any evidence synthesis (quantitative or qualitative) was planned. We </w:t>
@@ -102,22 +105,7 @@
         <w:t xml:space="preserve">where appropriate and interpret p-values less than 0.05 to be statistically significant. We also </w:t>
       </w:r>
       <w:r>
-        <w:t xml:space="preserve">present the time-to-completion data using Kaplan-Meier estimates of survivor functions. We updated </w:t>
-      </w:r>
-      <w:r>
-        <w:t xml:space="preserve">the preprint version of the protocol during data extraction but before starting the analysis or unblinding the </w:t>
-      </w:r>
-      <w:r>
-        <w:t xml:space="preserve">statistician (CJR) to redefine the comparisons in terms of under- and overuse of machine learning </w:t>
-      </w:r>
-      <w:r>
-        <w:t xml:space="preserve">(TODO: Cite revision). However, only two reviews were judged to have under- or overused machine </w:t>
-      </w:r>
-      <w:r>
-        <w:t xml:space="preserve">learning, so it was not possible to perform the revised analyses. We therefore performed and report </w:t>
-      </w:r>
-      <w:r>
-        <w:t xml:space="preserve">the analyses as originally planned.</w:t>
+        <w:t xml:space="preserve">present the time-to-completion data using Kaplan-Meier estimates of survivor functions.</w:t>
       </w:r>
     </w:p>
     <w:p>
@@ -192,7 +180,19 @@
         <w:t/>
       </w:r>
       <w:r>
-        <w:t xml:space="preserve">TODO: Describe any protocol deviations.</w:t>
+        <w:t xml:space="preserve">We updated the preprint version of the protocol during data extraction but before starting the </w:t>
+      </w:r>
+      <w:r>
+        <w:t xml:space="preserve">analysis or unblinding the statistician (CJR) to redefine the comparisons in terms of under- and </w:t>
+      </w:r>
+      <w:r>
+        <w:t xml:space="preserve">overuse of machine learning (TODO: Cite revision). However, only two reviews were judged to have </w:t>
+      </w:r>
+      <w:r>
+        <w:t xml:space="preserve">under- or overused machine learning, so it was not possible to perform the revised analyses. We </w:t>
+      </w:r>
+      <w:r>
+        <w:t xml:space="preserve">therefore performed and report the analyses as originally planned.</w:t>
       </w:r>
     </w:p>
     <w:p>

</xml_diff>

<commit_message>
Bring generated files up to date
</commit_message>
<xml_diff>
--- a/products/report.docx
+++ b/products/report.docx
@@ -30,7 +30,7 @@
         <w:t xml:space="preserve">(</w:t>
       </w:r>
       <w:r>
-        <w:t xml:space="preserve">28 Feb 2023</w:t>
+        <w:t xml:space="preserve"> 1 Mar 2023</w:t>
       </w:r>
       <w:r>
         <w:t xml:space="preserve">)</w:t>
@@ -47,7 +47,7 @@
         <w:t xml:space="preserve">Generated using git revision: </w:t>
       </w:r>
       <w:r>
-        <w:t xml:space="preserve">6024469</w:t>
+        <w:t xml:space="preserve">36a2054</w:t>
       </w:r>
     </w:p>
     <w:p>

</xml_diff>